<commit_message>
Written answers uploaded in separate word doc.
</commit_message>
<xml_diff>
--- a/ES 582 - written answers.docx
+++ b/ES 582 - written answers.docx
@@ -293,7 +293,19 @@
         <w:rPr>
           <w:lang w:val="en-CA"/>
         </w:rPr>
-        <w:t>We will use AIC fit with maximum likelihood estimation because it is flexible when comparing complex, non-nested models with parameters estimated from ecological field studies. AIC is commonly used in ecosystem studies where parameter estimates are relatively imprecise and we accept that the optimal model may be selected over the true, given the current sample size and our ecological understanding of the system. (396)</w:t>
+        <w:t>We will use AIC fit with maximum likelihood estimation because it is flexible when comparing complex, non-nested models with parameters estimated from ecological field studies. AIC is commonly used in ecosystem studies where parameter estimates are relatively imprecise and we accept that the optimal model may be selected over the true</w:t>
+      </w:r>
+      <w:r>
+        <w:rPr>
+          <w:lang w:val="en-CA"/>
+        </w:rPr>
+        <w:t xml:space="preserve"> model</w:t>
+      </w:r>
+      <w:r>
+        <w:rPr>
+          <w:lang w:val="en-CA"/>
+        </w:rPr>
+        <w:t>, given the current sample size and our ecological understanding of the system. (396)</w:t>
       </w:r>
     </w:p>
     <w:p>
@@ -2113,6 +2125,33 @@
       <w:lang w:val="en-CA"/>
     </w:rPr>
   </w:style>
+  <w:style w:type="paragraph" w:styleId="BalloonText">
+    <w:name w:val="Balloon Text"/>
+    <w:basedOn w:val="Normal"/>
+    <w:link w:val="BalloonTextChar"/>
+    <w:uiPriority w:val="99"/>
+    <w:semiHidden/>
+    <w:unhideWhenUsed/>
+    <w:rsid w:val="00483464"/>
+    <w:rPr>
+      <w:rFonts w:ascii="Times New Roman" w:hAnsi="Times New Roman" w:cs="Times New Roman"/>
+      <w:sz w:val="18"/>
+      <w:szCs w:val="18"/>
+    </w:rPr>
+  </w:style>
+  <w:style w:type="character" w:customStyle="1" w:styleId="BalloonTextChar">
+    <w:name w:val="Balloon Text Char"/>
+    <w:basedOn w:val="DefaultParagraphFont"/>
+    <w:link w:val="BalloonText"/>
+    <w:uiPriority w:val="99"/>
+    <w:semiHidden/>
+    <w:rsid w:val="00483464"/>
+    <w:rPr>
+      <w:rFonts w:ascii="Times New Roman" w:hAnsi="Times New Roman" w:cs="Times New Roman"/>
+      <w:sz w:val="18"/>
+      <w:szCs w:val="18"/>
+    </w:rPr>
+  </w:style>
 </w:styles>
 </file>
 

</xml_diff>